<commit_message>
Updated How To Use Docx/PDF
</commit_message>
<xml_diff>
--- a/How_to_Use_Arbiter.docx
+++ b/How_to_Use_Arbiter.docx
@@ -212,7 +212,13 @@
         <w:spacing w:after="80"/>
       </w:pPr>
       <w:r>
-        <w:t xml:space="preserve">Download map tiles from </w:t>
+        <w:t xml:space="preserve">Download map </w:t>
+      </w:r>
+      <w:r>
+        <w:t>tilesets</w:t>
+      </w:r>
+      <w:r>
+        <w:t xml:space="preserve"> from </w:t>
       </w:r>
       <w:r>
         <w:rPr>
@@ -3547,13 +3553,26 @@
         <w:rPr>
           <w:color w:val="auto"/>
         </w:rPr>
-        <w:t>OpenStreetMap layer. This is your background map. For now, we recommend that you keep this layer with your map display. It contains key map information that will help identify your location. This background layer is treated as one layer and cannot be edited in any way.</w:t>
-      </w:r>
-      <w:r>
-        <w:rPr>
-          <w:color w:val="FF0000"/>
-        </w:rPr>
-        <w:t xml:space="preserve"> </w:t>
+        <w:t>OpenStreetMap layer. This is your background map. It contains key map information that will help identify your location. This background layer is treated as one layer and cannot be edited in any way</w:t>
+      </w:r>
+      <w:r>
+        <w:rPr>
+          <w:color w:val="auto"/>
+        </w:rPr>
+        <w:t xml:space="preserve">. This background map can be changed, which will be further discussed in the </w:t>
+      </w:r>
+      <w:r>
+        <w:rPr>
+          <w:i/>
+          <w:color w:val="auto"/>
+        </w:rPr>
+        <w:t>Tilesets</w:t>
+      </w:r>
+      <w:r>
+        <w:rPr>
+          <w:color w:val="auto"/>
+        </w:rPr>
+        <w:t xml:space="preserve"> section.</w:t>
       </w:r>
     </w:p>
     <w:p>
@@ -3807,20 +3826,13 @@
         <w:t>OK</w:t>
       </w:r>
       <w:r>
-        <w:t xml:space="preserve"> button. Arbiter then displays a message showing you the number of tiles that will be downloaded to the device. We recommend tha</w:t>
-      </w:r>
-      <w:r>
-        <w:t>t the number of tiles be under 3</w:t>
-      </w:r>
-      <w:r>
-        <w:t xml:space="preserve">00. </w:t>
-      </w:r>
-      <w:r>
-        <w:t>If the tiles number is too high,</w:t>
-      </w:r>
-      <w:r>
-        <w:t xml:space="preserve"> cancel the download and re-set your AOI. </w:t>
-      </w:r>
+        <w:t xml:space="preserve"> button. </w:t>
+      </w:r>
+    </w:p>
+    <w:p>
+      <w:pPr>
+        <w:pStyle w:val="normal0"/>
+      </w:pPr>
     </w:p>
     <w:p>
       <w:pPr>
@@ -8612,205 +8624,200 @@
           <w:szCs w:val="28"/>
         </w:rPr>
       </w:pPr>
-      <w:r>
-        <w:t xml:space="preserve"> </w:t>
-      </w:r>
-      <w:r>
+    </w:p>
+    <w:p>
+      <w:pPr>
+        <w:pStyle w:val="normal0"/>
         <w:rPr>
           <w:b/>
           <w:sz w:val="28"/>
           <w:szCs w:val="28"/>
         </w:rPr>
-        <w:t>Adjust Settings</w:t>
+      </w:pPr>
+      <w:r>
+        <w:rPr>
+          <w:b/>
+          <w:sz w:val="28"/>
+          <w:szCs w:val="28"/>
+        </w:rPr>
+        <w:t>Tilesets</w:t>
+      </w:r>
+    </w:p>
+    <w:p>
+      <w:pPr>
+        <w:spacing w:before="240" w:after="120"/>
+        <w:rPr>
+          <w:b/>
+        </w:rPr>
+      </w:pPr>
+      <w:r>
+        <w:rPr>
+          <w:b/>
+        </w:rPr>
+        <w:t>Downloading Tilesets</w:t>
       </w:r>
     </w:p>
     <w:p>
       <w:pPr>
         <w:pStyle w:val="normal0"/>
-      </w:pPr>
-      <w:r>
-        <w:t>Arbiter provides the capability to adjus</w:t>
-      </w:r>
-      <w:r>
-        <w:t xml:space="preserve">t or change many of the </w:t>
-      </w:r>
-      <w:r>
-        <w:t xml:space="preserve">settings to your project that you made initially. You may </w:t>
-      </w:r>
-      <w:r>
-        <w:t xml:space="preserve">make </w:t>
-      </w:r>
-      <w:r>
-        <w:t>change</w:t>
-      </w:r>
-      <w:r>
-        <w:t>s</w:t>
-      </w:r>
-      <w:r>
+        <w:rPr>
+          <w:rFonts w:cs="Times New Roman"/>
+        </w:rPr>
+      </w:pPr>
+      <w:r>
+        <w:rPr>
+          <w:rFonts w:cs="Times New Roman"/>
+        </w:rPr>
+        <w:drawing>
+          <wp:anchor distT="0" distB="0" distL="114300" distR="114300" simplePos="0" relativeHeight="251774976" behindDoc="0" locked="0" layoutInCell="1" allowOverlap="1" wp14:anchorId="595F1A76" wp14:editId="78056D83">
+            <wp:simplePos x="0" y="0"/>
+            <wp:positionH relativeFrom="column">
+              <wp:posOffset>4000500</wp:posOffset>
+            </wp:positionH>
+            <wp:positionV relativeFrom="paragraph">
+              <wp:posOffset>939800</wp:posOffset>
+            </wp:positionV>
+            <wp:extent cx="2280920" cy="1386205"/>
+            <wp:effectExtent l="0" t="0" r="5080" b="10795"/>
+            <wp:wrapThrough wrapText="bothSides">
+              <wp:wrapPolygon edited="0">
+                <wp:start x="0" y="0"/>
+                <wp:lineTo x="0" y="21372"/>
+                <wp:lineTo x="21408" y="21372"/>
+                <wp:lineTo x="21408" y="0"/>
+                <wp:lineTo x="0" y="0"/>
+              </wp:wrapPolygon>
+            </wp:wrapThrough>
+            <wp:docPr id="46" name="Picture 46" descr="Macintosh HD:Users:s30577:Desktop:Screen Shot 2015-07-20 at 3.57.33 PM.png"/>
+            <wp:cNvGraphicFramePr>
+              <a:graphicFrameLocks xmlns:a="http://schemas.openxmlformats.org/drawingml/2006/main" noChangeAspect="1"/>
+            </wp:cNvGraphicFramePr>
+            <a:graphic xmlns:a="http://schemas.openxmlformats.org/drawingml/2006/main">
+              <a:graphicData uri="http://schemas.openxmlformats.org/drawingml/2006/picture">
+                <pic:pic xmlns:pic="http://schemas.openxmlformats.org/drawingml/2006/picture">
+                  <pic:nvPicPr>
+                    <pic:cNvPr id="0" name="Picture 3" descr="Macintosh HD:Users:s30577:Desktop:Screen Shot 2015-07-20 at 3.57.33 PM.png"/>
+                    <pic:cNvPicPr>
+                      <a:picLocks noChangeAspect="1" noChangeArrowheads="1"/>
+                    </pic:cNvPicPr>
+                  </pic:nvPicPr>
+                  <pic:blipFill>
+                    <a:blip r:embed="rId29">
+                      <a:extLst>
+                        <a:ext uri="{28A0092B-C50C-407E-A947-70E740481C1C}">
+                          <a14:useLocalDpi xmlns:a14="http://schemas.microsoft.com/office/drawing/2010/main" val="0"/>
+                        </a:ext>
+                      </a:extLst>
+                    </a:blip>
+                    <a:srcRect/>
+                    <a:stretch>
+                      <a:fillRect/>
+                    </a:stretch>
+                  </pic:blipFill>
+                  <pic:spPr bwMode="auto">
+                    <a:xfrm>
+                      <a:off x="0" y="0"/>
+                      <a:ext cx="2280920" cy="1386205"/>
+                    </a:xfrm>
+                    <a:prstGeom prst="rect">
+                      <a:avLst/>
+                    </a:prstGeom>
+                    <a:noFill/>
+                    <a:ln>
+                      <a:noFill/>
+                    </a:ln>
+                  </pic:spPr>
+                </pic:pic>
+              </a:graphicData>
+            </a:graphic>
+            <wp14:sizeRelH relativeFrom="page">
+              <wp14:pctWidth>0</wp14:pctWidth>
+            </wp14:sizeRelH>
+            <wp14:sizeRelV relativeFrom="page">
+              <wp14:pctHeight>0</wp14:pctHeight>
+            </wp14:sizeRelV>
+          </wp:anchor>
+        </w:drawing>
+      </w:r>
+      <w:r>
+        <w:t xml:space="preserve">Arbiter can display background maps other than </w:t>
+      </w:r>
+      <w:r>
+        <w:rPr>
+          <w:rFonts w:ascii="Lucida Grande" w:hAnsi="Lucida Grande" w:cs="Lucida Grande"/>
+          <w:b/>
+        </w:rPr>
+        <w:t>©</w:t>
+      </w:r>
+      <w:r>
+        <w:rPr>
+          <w:rFonts w:ascii="Lucida Grande" w:hAnsi="Lucida Grande" w:cs="Lucida Grande"/>
+        </w:rPr>
         <w:t xml:space="preserve"> </w:t>
       </w:r>
       <w:r>
-        <w:t xml:space="preserve">to </w:t>
-      </w:r>
-      <w:r>
-        <w:t xml:space="preserve">the </w:t>
-      </w:r>
-      <w:r>
-        <w:t>server</w:t>
-      </w:r>
-      <w:r>
-        <w:t>,</w:t>
-      </w:r>
-      <w:r>
+        <w:t>OpenStreetMap</w:t>
+      </w:r>
+      <w:r>
+        <w:t xml:space="preserve">, which are referred to as Tilesets. Normally your background map (or Base Layer) will default to </w:t>
+      </w:r>
+      <w:r>
+        <w:rPr>
+          <w:rFonts w:ascii="Lucida Grande" w:hAnsi="Lucida Grande" w:cs="Lucida Grande"/>
+          <w:b/>
+        </w:rPr>
+        <w:t>©</w:t>
+      </w:r>
+      <w:r>
+        <w:rPr>
+          <w:rFonts w:ascii="Lucida Grande" w:hAnsi="Lucida Grande" w:cs="Lucida Grande"/>
+        </w:rPr>
         <w:t xml:space="preserve"> </w:t>
       </w:r>
       <w:r>
-        <w:t>layers</w:t>
-      </w:r>
-      <w:r>
-        <w:t>, and AOI</w:t>
-      </w:r>
-      <w:r>
-        <w:t xml:space="preserve">. </w:t>
-      </w:r>
-      <w:r>
-        <w:t xml:space="preserve">You may also create a new project at any time. </w:t>
-      </w:r>
-      <w:r>
-        <w:t xml:space="preserve">It is important to note that </w:t>
-      </w:r>
-      <w:r>
-        <w:t xml:space="preserve">all </w:t>
-      </w:r>
-      <w:r>
-        <w:t xml:space="preserve">of these changes </w:t>
-      </w:r>
-      <w:r>
-        <w:t xml:space="preserve">and adjustments </w:t>
-      </w:r>
-      <w:r>
-        <w:t xml:space="preserve">require that your mobile device be in a connected state to your data server. </w:t>
-      </w:r>
-    </w:p>
-    <w:p>
-      <w:pPr>
-        <w:spacing w:before="240" w:after="120"/>
-        <w:rPr>
-          <w:b/>
-        </w:rPr>
-      </w:pPr>
-      <w:r>
-        <w:rPr>
-          <w:b/>
-        </w:rPr>
-        <w:t>Adjustments to</w:t>
-      </w:r>
-      <w:r>
-        <w:rPr>
-          <w:b/>
-        </w:rPr>
-        <w:t xml:space="preserve"> the </w:t>
-      </w:r>
-      <w:r>
-        <w:rPr>
-          <w:b/>
-        </w:rPr>
-        <w:t>Server</w:t>
-      </w:r>
-    </w:p>
-    <w:p>
-      <w:pPr>
-        <w:pStyle w:val="normal0"/>
-        <w:rPr>
-          <w:color w:val="auto"/>
-        </w:rPr>
-      </w:pPr>
-      <w:r>
-        <w:rPr>
-          <w:color w:val="auto"/>
-        </w:rPr>
-        <w:t xml:space="preserve">During normal operation, it may be necessary to change to another server. This would be the case if you </w:t>
-      </w:r>
-      <w:r>
-        <w:rPr>
-          <w:color w:val="auto"/>
-        </w:rPr>
-        <w:t xml:space="preserve">need to switch to </w:t>
-      </w:r>
-      <w:r>
-        <w:rPr>
-          <w:color w:val="auto"/>
-        </w:rPr>
-        <w:t xml:space="preserve">data </w:t>
-      </w:r>
-      <w:r>
-        <w:rPr>
-          <w:color w:val="auto"/>
-        </w:rPr>
-        <w:t>l</w:t>
-      </w:r>
-      <w:r>
-        <w:rPr>
-          <w:color w:val="auto"/>
-        </w:rPr>
-        <w:t>ayers that are on a different</w:t>
-      </w:r>
-      <w:r>
-        <w:rPr>
-          <w:color w:val="auto"/>
-        </w:rPr>
-        <w:t xml:space="preserve"> server</w:t>
-      </w:r>
-      <w:r>
-        <w:rPr>
-          <w:color w:val="auto"/>
-        </w:rPr>
-        <w:t xml:space="preserve">. </w:t>
-      </w:r>
-    </w:p>
-    <w:p>
-      <w:pPr>
-        <w:pStyle w:val="normal0"/>
-        <w:rPr>
-          <w:color w:val="auto"/>
-        </w:rPr>
-      </w:pPr>
-      <w:r>
-        <w:rPr>
-          <w:color w:val="auto"/>
-        </w:rPr>
-        <w:t xml:space="preserve">To change </w:t>
-      </w:r>
-      <w:r>
-        <w:rPr>
-          <w:color w:val="auto"/>
-        </w:rPr>
-        <w:t>or add a different Server</w:t>
-      </w:r>
-      <w:r>
-        <w:rPr>
-          <w:color w:val="auto"/>
-        </w:rPr>
-        <w:t xml:space="preserve">, </w:t>
-      </w:r>
-      <w:r>
-        <w:rPr>
-          <w:color w:val="auto"/>
-        </w:rPr>
-        <w:t xml:space="preserve">select the </w:t>
-      </w:r>
-      <w:r>
-        <w:rPr>
-          <w:b/>
-          <w:color w:val="auto"/>
+        <w:rPr>
+          <w:rFonts w:cs="Times New Roman"/>
+        </w:rPr>
+        <w:t xml:space="preserve">OpenStreetMap. If your server has valid Tilesets, they can be downloaded and displayed in place of the base layer. </w:t>
+      </w:r>
+      <w:r>
+        <w:rPr>
+          <w:rFonts w:cs="Times New Roman"/>
+        </w:rPr>
+        <w:t xml:space="preserve">This can be done through the </w:t>
+      </w:r>
+      <w:r>
+        <w:rPr>
+          <w:rFonts w:cs="Times New Roman"/>
+          <w:b/>
+        </w:rPr>
+        <w:t>Tilesets</w:t>
+      </w:r>
+      <w:r>
+        <w:rPr>
+          <w:rFonts w:cs="Times New Roman"/>
+          <w:b/>
+        </w:rPr>
+        <w:t xml:space="preserve"> </w:t>
+      </w:r>
+      <w:r>
+        <w:rPr>
+          <w:rFonts w:cs="Times New Roman"/>
+        </w:rPr>
+        <w:t xml:space="preserve">menu. To access this, select the </w:t>
+      </w:r>
+      <w:r>
+        <w:rPr>
+          <w:rFonts w:cs="Times New Roman"/>
+          <w:b/>
         </w:rPr>
         <w:t>Settings</w:t>
       </w:r>
       <w:r>
         <w:rPr>
-          <w:color w:val="auto"/>
-        </w:rPr>
-        <w:t xml:space="preserve"> icon </w:t>
+          <w:rFonts w:cs="Times New Roman"/>
+        </w:rPr>
+        <w:t xml:space="preserve"> icon (</w:t>
       </w:r>
       <w:r>
         <w:rPr>
@@ -8819,10 +8826,10 @@
           <w:lang w:eastAsia="en-US"/>
         </w:rPr>
         <w:drawing>
-          <wp:inline distT="0" distB="0" distL="0" distR="0" wp14:anchorId="04D16E13" wp14:editId="71789422">
+          <wp:inline distT="0" distB="0" distL="0" distR="0" wp14:anchorId="3C2079AA" wp14:editId="44E84AB2">
             <wp:extent cx="274320" cy="274320"/>
             <wp:effectExtent l="0" t="0" r="5080" b="5080"/>
-            <wp:docPr id="2" name="Picture 6"/>
+            <wp:docPr id="5" name="Picture 6"/>
             <wp:cNvGraphicFramePr>
               <a:graphicFrameLocks xmlns:a="http://schemas.openxmlformats.org/drawingml/2006/main" noChangeAspect="1"/>
             </wp:cNvGraphicFramePr>
@@ -8836,7 +8843,7 @@
                     </pic:cNvPicPr>
                   </pic:nvPicPr>
                   <pic:blipFill>
-                    <a:blip r:embed="rId29">
+                    <a:blip r:embed="rId30">
                       <a:extLst>
                         <a:ext uri="{28A0092B-C50C-407E-A947-70E740481C1C}">
                           <a14:useLocalDpi xmlns:a14="http://schemas.microsoft.com/office/drawing/2010/main" val="0"/>
@@ -8869,6 +8876,1080 @@
       </w:r>
       <w:r>
         <w:rPr>
+          <w:rFonts w:cs="Times New Roman"/>
+        </w:rPr>
+        <w:t xml:space="preserve">) in the top-right of Arbiter, </w:t>
+      </w:r>
+      <w:r>
+        <w:rPr>
+          <w:rFonts w:cs="Times New Roman"/>
+        </w:rPr>
+        <w:t>and then</w:t>
+      </w:r>
+      <w:r>
+        <w:rPr>
+          <w:rFonts w:cs="Times New Roman"/>
+        </w:rPr>
+        <w:t xml:space="preserve"> select </w:t>
+      </w:r>
+      <w:r>
+        <w:rPr>
+          <w:rFonts w:cs="Times New Roman"/>
+          <w:b/>
+        </w:rPr>
+        <w:t>Tilesets</w:t>
+      </w:r>
+      <w:r>
+        <w:rPr>
+          <w:rFonts w:cs="Times New Roman"/>
+        </w:rPr>
+        <w:t>.</w:t>
+      </w:r>
+      <w:r>
+        <w:rPr>
+          <w:rFonts w:cs="Times New Roman"/>
+          <w:noProof/>
+          <w:lang w:eastAsia="en-US"/>
+        </w:rPr>
+        <w:t xml:space="preserve"> </w:t>
+      </w:r>
+    </w:p>
+    <w:p>
+      <w:pPr>
+        <w:pStyle w:val="normal0"/>
+        <w:rPr>
+          <w:rFonts w:cs="Times New Roman"/>
+        </w:rPr>
+      </w:pPr>
+      <w:r>
+        <w:rPr>
+          <w:rFonts w:cs="Times New Roman"/>
+        </w:rPr>
+        <w:t xml:space="preserve">This will bring up a panel showing all of the current tilesets you have downloaded. Think of this menu as a manager for your tilesets. If you want to download a new tileset, hit the </w:t>
+      </w:r>
+      <w:r>
+        <w:rPr>
+          <w:rFonts w:cs="Times New Roman"/>
+          <w:b/>
+        </w:rPr>
+        <w:t>Add (</w:t>
+      </w:r>
+      <w:r>
+        <w:rPr>
+          <w:rFonts w:cs="Times New Roman"/>
+        </w:rPr>
+        <w:t>+</w:t>
+      </w:r>
+      <w:r>
+        <w:rPr>
+          <w:rFonts w:cs="Times New Roman"/>
+          <w:b/>
+        </w:rPr>
+        <w:t>)</w:t>
+      </w:r>
+      <w:r>
+        <w:rPr>
+          <w:rFonts w:cs="Times New Roman"/>
+        </w:rPr>
+        <w:t xml:space="preserve"> button, as shown in </w:t>
+      </w:r>
+      <w:r>
+        <w:rPr>
+          <w:rFonts w:cs="Times New Roman"/>
+          <w:i/>
+        </w:rPr>
+        <w:t>Figure 10</w:t>
+      </w:r>
+      <w:r>
+        <w:rPr>
+          <w:rFonts w:cs="Times New Roman"/>
+          <w:i/>
+        </w:rPr>
+        <w:t xml:space="preserve"> </w:t>
+      </w:r>
+      <w:r>
+        <w:rPr>
+          <w:rFonts w:cs="Times New Roman"/>
+        </w:rPr>
+        <w:t xml:space="preserve">to the right. </w:t>
+      </w:r>
+    </w:p>
+    <w:p>
+      <w:pPr>
+        <w:pStyle w:val="normal0"/>
+        <w:rPr>
+          <w:rFonts w:cs="Times New Roman"/>
+        </w:rPr>
+      </w:pPr>
+      <w:r>
+        <w:rPr>
+          <w:b/>
+          <w:noProof/>
+          <w:color w:val="auto"/>
+          <w:lang w:eastAsia="en-US"/>
+        </w:rPr>
+        <mc:AlternateContent>
+          <mc:Choice Requires="wps">
+            <w:drawing>
+              <wp:anchor distT="0" distB="0" distL="114300" distR="114300" simplePos="0" relativeHeight="251773952" behindDoc="0" locked="0" layoutInCell="1" allowOverlap="1" wp14:anchorId="5693DBAE" wp14:editId="76FD039A">
+                <wp:simplePos x="0" y="0"/>
+                <wp:positionH relativeFrom="column">
+                  <wp:posOffset>3886200</wp:posOffset>
+                </wp:positionH>
+                <wp:positionV relativeFrom="paragraph">
+                  <wp:posOffset>479425</wp:posOffset>
+                </wp:positionV>
+                <wp:extent cx="2494280" cy="265430"/>
+                <wp:effectExtent l="0" t="0" r="0" b="0"/>
+                <wp:wrapSquare wrapText="bothSides"/>
+                <wp:docPr id="17" name="Text Box 17"/>
+                <wp:cNvGraphicFramePr/>
+                <a:graphic xmlns:a="http://schemas.openxmlformats.org/drawingml/2006/main">
+                  <a:graphicData uri="http://schemas.microsoft.com/office/word/2010/wordprocessingShape">
+                    <wps:wsp>
+                      <wps:cNvSpPr txBox="1"/>
+                      <wps:spPr>
+                        <a:xfrm>
+                          <a:off x="0" y="0"/>
+                          <a:ext cx="2494280" cy="265430"/>
+                        </a:xfrm>
+                        <a:prstGeom prst="rect">
+                          <a:avLst/>
+                        </a:prstGeom>
+                        <a:solidFill>
+                          <a:prstClr val="white"/>
+                        </a:solidFill>
+                        <a:ln>
+                          <a:noFill/>
+                        </a:ln>
+                        <a:effectLst/>
+                        <a:extLst>
+                          <a:ext uri="{C572A759-6A51-4108-AA02-DFA0A04FC94B}">
+                            <ma14:wrappingTextBoxFlag xmlns:ma14="http://schemas.microsoft.com/office/mac/drawingml/2011/main"/>
+                          </a:ext>
+                        </a:extLst>
+                      </wps:spPr>
+                      <wps:txbx>
+                        <w:txbxContent>
+                          <w:p>
+                            <w:pPr>
+                              <w:pStyle w:val="Caption"/>
+                              <w:spacing w:before="40" w:after="120"/>
+                              <w:jc w:val="center"/>
+                              <w:rPr>
+                                <w:rFonts w:ascii="Times New Roman" w:eastAsia="Arial" w:hAnsi="Times New Roman" w:cs="Arial"/>
+                                <w:noProof/>
+                                <w:color w:val="auto"/>
+                                <w:sz w:val="22"/>
+                                <w:szCs w:val="22"/>
+                                <w:lang w:eastAsia="en-US"/>
+                              </w:rPr>
+                            </w:pPr>
+                            <w:r>
+                              <w:rPr>
+                                <w:color w:val="auto"/>
+                                <w:sz w:val="22"/>
+                                <w:szCs w:val="22"/>
+                              </w:rPr>
+                              <w:t xml:space="preserve">Figure </w:t>
+                            </w:r>
+                            <w:r>
+                              <w:rPr>
+                                <w:color w:val="auto"/>
+                                <w:sz w:val="22"/>
+                                <w:szCs w:val="22"/>
+                              </w:rPr>
+                              <w:t>10</w:t>
+                            </w:r>
+                          </w:p>
+                        </w:txbxContent>
+                      </wps:txbx>
+                      <wps:bodyPr rot="0" spcFirstLastPara="0" vertOverflow="overflow" horzOverflow="overflow" vert="horz" wrap="square" lIns="0" tIns="0" rIns="0" bIns="0" numCol="1" spcCol="0" rtlCol="0" fromWordArt="0" anchor="t" anchorCtr="0" forceAA="0" compatLnSpc="1">
+                        <a:prstTxWarp prst="textNoShape">
+                          <a:avLst/>
+                        </a:prstTxWarp>
+                        <a:noAutofit/>
+                      </wps:bodyPr>
+                    </wps:wsp>
+                  </a:graphicData>
+                </a:graphic>
+                <wp14:sizeRelH relativeFrom="margin">
+                  <wp14:pctWidth>0</wp14:pctWidth>
+                </wp14:sizeRelH>
+              </wp:anchor>
+            </w:drawing>
+          </mc:Choice>
+          <mc:Fallback>
+            <w:pict>
+              <v:shapetype id="_x0000_t202" coordsize="21600,21600" o:spt="202" path="m0,0l0,21600,21600,21600,21600,0xe">
+                <v:stroke joinstyle="miter"/>
+                <v:path gradientshapeok="t" o:connecttype="rect"/>
+              </v:shapetype>
+              <v:shape id="Text Box 17" o:spid="_x0000_s1035" type="#_x0000_t202" style="position:absolute;margin-left:306pt;margin-top:37.75pt;width:196.4pt;height:20.9pt;z-index:251773952;visibility:visible;mso-wrap-style:square;mso-width-percent:0;mso-wrap-distance-left:9pt;mso-wrap-distance-top:0;mso-wrap-distance-right:9pt;mso-wrap-distance-bottom:0;mso-position-horizontal:absolute;mso-position-horizontal-relative:text;mso-position-vertical:absolute;mso-position-vertical-relative:text;mso-width-percent:0;mso-width-relative:margin;v-text-anchor:top" o:gfxdata="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" stroked="f">
+                <v:textbox inset="0,0,0,0">
+                  <w:txbxContent>
+                    <w:p>
+                      <w:pPr>
+                        <w:pStyle w:val="Caption"/>
+                        <w:spacing w:before="40" w:after="120"/>
+                        <w:jc w:val="center"/>
+                        <w:rPr>
+                          <w:rFonts w:ascii="Times New Roman" w:eastAsia="Arial" w:hAnsi="Times New Roman" w:cs="Arial"/>
+                          <w:noProof/>
+                          <w:color w:val="auto"/>
+                          <w:sz w:val="22"/>
+                          <w:szCs w:val="22"/>
+                          <w:lang w:eastAsia="en-US"/>
+                        </w:rPr>
+                      </w:pPr>
+                      <w:r>
+                        <w:rPr>
+                          <w:color w:val="auto"/>
+                          <w:sz w:val="22"/>
+                          <w:szCs w:val="22"/>
+                        </w:rPr>
+                        <w:t xml:space="preserve">Figure </w:t>
+                      </w:r>
+                      <w:r>
+                        <w:rPr>
+                          <w:color w:val="auto"/>
+                          <w:sz w:val="22"/>
+                          <w:szCs w:val="22"/>
+                        </w:rPr>
+                        <w:t>10</w:t>
+                      </w:r>
+                    </w:p>
+                  </w:txbxContent>
+                </v:textbox>
+                <w10:wrap type="square"/>
+              </v:shape>
+            </w:pict>
+          </mc:Fallback>
+        </mc:AlternateContent>
+      </w:r>
+      <w:r>
+        <w:rPr>
+          <w:rFonts w:cs="Times New Roman"/>
+        </w:rPr>
+        <w:t>This will bring up a menu to select a s</w:t>
+      </w:r>
+      <w:r>
+        <w:rPr>
+          <w:rFonts w:cs="Times New Roman"/>
+        </w:rPr>
+        <w:t xml:space="preserve">erver to download tilesets from. Select the server, </w:t>
+      </w:r>
+      <w:r>
+        <w:rPr>
+          <w:rFonts w:cs="Times New Roman"/>
+        </w:rPr>
+        <w:t xml:space="preserve">and all available tilesets will be </w:t>
+      </w:r>
+      <w:r>
+        <w:rPr>
+          <w:rFonts w:cs="Times New Roman"/>
+        </w:rPr>
+        <w:t xml:space="preserve">shown. </w:t>
+      </w:r>
+      <w:r>
+        <w:rPr>
+          <w:rFonts w:cs="Times New Roman"/>
+        </w:rPr>
+        <w:t xml:space="preserve">You can then </w:t>
+      </w:r>
+      <w:r>
+        <w:rPr>
+          <w:rFonts w:cs="Times New Roman"/>
+          <w:b/>
+        </w:rPr>
+        <w:t>select</w:t>
+      </w:r>
+      <w:r>
+        <w:rPr>
+          <w:rFonts w:cs="Times New Roman"/>
+        </w:rPr>
+        <w:t xml:space="preserve"> any tileset to show specific information about it.</w:t>
+      </w:r>
+    </w:p>
+    <w:p>
+      <w:pPr>
+        <w:pStyle w:val="normal0"/>
+        <w:rPr>
+          <w:rFonts w:cs="Times New Roman"/>
+        </w:rPr>
+      </w:pPr>
+      <w:r>
+        <w:rPr>
+          <w:rFonts w:cs="Times New Roman"/>
+        </w:rPr>
+        <w:t xml:space="preserve">Once you are ready to download, select the </w:t>
+      </w:r>
+      <w:r>
+        <w:rPr>
+          <w:rFonts w:cs="Times New Roman"/>
+          <w:b/>
+        </w:rPr>
+        <w:t>Download</w:t>
+      </w:r>
+      <w:r>
+        <w:rPr>
+          <w:rFonts w:cs="Times New Roman"/>
+        </w:rPr>
+        <w:t xml:space="preserve"> </w:t>
+      </w:r>
+      <w:r>
+        <w:rPr>
+          <w:rFonts w:cs="Times New Roman"/>
+        </w:rPr>
+        <w:t>icon (</w:t>
+      </w:r>
+      <w:r>
+        <w:rPr>
+          <w:rFonts w:cs="Times New Roman"/>
+          <w:noProof/>
+          <w:lang w:eastAsia="en-US"/>
+        </w:rPr>
+        <w:drawing>
+          <wp:inline distT="0" distB="0" distL="0" distR="0" wp14:anchorId="3DFD460E" wp14:editId="36F4C6EC">
+            <wp:extent cx="337022" cy="274320"/>
+            <wp:effectExtent l="0" t="0" r="0" b="5080"/>
+            <wp:docPr id="41" name="Picture 41" descr="Macintosh HD:Users:s30577:Desktop:Screen Shot 2015-07-20 at 3.20.45 PM.png"/>
+            <wp:cNvGraphicFramePr>
+              <a:graphicFrameLocks xmlns:a="http://schemas.openxmlformats.org/drawingml/2006/main" noChangeAspect="1"/>
+            </wp:cNvGraphicFramePr>
+            <a:graphic xmlns:a="http://schemas.openxmlformats.org/drawingml/2006/main">
+              <a:graphicData uri="http://schemas.openxmlformats.org/drawingml/2006/picture">
+                <pic:pic xmlns:pic="http://schemas.openxmlformats.org/drawingml/2006/picture">
+                  <pic:nvPicPr>
+                    <pic:cNvPr id="0" name="Picture 1" descr="Macintosh HD:Users:s30577:Desktop:Screen Shot 2015-07-20 at 3.20.45 PM.png"/>
+                    <pic:cNvPicPr>
+                      <a:picLocks noChangeAspect="1" noChangeArrowheads="1"/>
+                    </pic:cNvPicPr>
+                  </pic:nvPicPr>
+                  <pic:blipFill>
+                    <a:blip r:embed="rId31">
+                      <a:extLst>
+                        <a:ext uri="{28A0092B-C50C-407E-A947-70E740481C1C}">
+                          <a14:useLocalDpi xmlns:a14="http://schemas.microsoft.com/office/drawing/2010/main" val="0"/>
+                        </a:ext>
+                      </a:extLst>
+                    </a:blip>
+                    <a:srcRect/>
+                    <a:stretch>
+                      <a:fillRect/>
+                    </a:stretch>
+                  </pic:blipFill>
+                  <pic:spPr bwMode="auto">
+                    <a:xfrm>
+                      <a:off x="0" y="0"/>
+                      <a:ext cx="337022" cy="274320"/>
+                    </a:xfrm>
+                    <a:prstGeom prst="rect">
+                      <a:avLst/>
+                    </a:prstGeom>
+                    <a:noFill/>
+                    <a:ln>
+                      <a:noFill/>
+                    </a:ln>
+                  </pic:spPr>
+                </pic:pic>
+              </a:graphicData>
+            </a:graphic>
+          </wp:inline>
+        </w:drawing>
+      </w:r>
+      <w:r>
+        <w:rPr>
+          <w:rFonts w:cs="Times New Roman"/>
+        </w:rPr>
+        <w:t xml:space="preserve">). This will prompt you asking if you want to download the tileset. You can select </w:t>
+      </w:r>
+      <w:r>
+        <w:rPr>
+          <w:rFonts w:cs="Times New Roman"/>
+          <w:b/>
+        </w:rPr>
+        <w:t>Download</w:t>
+      </w:r>
+      <w:r>
+        <w:rPr>
+          <w:rFonts w:cs="Times New Roman"/>
+        </w:rPr>
+        <w:t xml:space="preserve"> for the download to start, or </w:t>
+      </w:r>
+      <w:r>
+        <w:rPr>
+          <w:rFonts w:cs="Times New Roman"/>
+          <w:b/>
+        </w:rPr>
+        <w:t>Cancel</w:t>
+      </w:r>
+      <w:r>
+        <w:rPr>
+          <w:rFonts w:cs="Times New Roman"/>
+        </w:rPr>
+        <w:t xml:space="preserve"> to abort the download. After hitting download, the icon will turn blue (in progress), and the tileset will download in the background. This gives you access to Arbiter entirely during the download process. Once the download is finished, the icon will turn green, and your tileset will appear in the Tilesets menu, again in </w:t>
+      </w:r>
+      <w:r>
+        <w:rPr>
+          <w:rFonts w:cs="Times New Roman"/>
+          <w:i/>
+        </w:rPr>
+        <w:t>Figure 10</w:t>
+      </w:r>
+      <w:r>
+        <w:rPr>
+          <w:rFonts w:cs="Times New Roman"/>
+        </w:rPr>
+        <w:t>.</w:t>
+      </w:r>
+    </w:p>
+    <w:p>
+      <w:pPr>
+        <w:pStyle w:val="normal0"/>
+        <w:rPr>
+          <w:rFonts w:cs="Times New Roman"/>
+        </w:rPr>
+      </w:pPr>
+      <w:r>
+        <w:rPr>
+          <w:rFonts w:cs="Times New Roman"/>
+          <w:b/>
+        </w:rPr>
+        <w:t>Note:</w:t>
+      </w:r>
+      <w:r>
+        <w:rPr>
+          <w:rFonts w:cs="Times New Roman"/>
+        </w:rPr>
+        <w:t xml:space="preserve"> If you go back to the available tilesets</w:t>
+      </w:r>
+      <w:r>
+        <w:rPr>
+          <w:rFonts w:cs="Times New Roman"/>
+        </w:rPr>
+        <w:t xml:space="preserve"> (on the server)</w:t>
+      </w:r>
+      <w:r>
+        <w:rPr>
+          <w:rFonts w:cs="Times New Roman"/>
+        </w:rPr>
+        <w:t xml:space="preserve">, and the download button is red, that means it is </w:t>
+      </w:r>
+      <w:r>
+        <w:rPr>
+          <w:rFonts w:cs="Times New Roman"/>
+          <w:i/>
+        </w:rPr>
+        <w:t>updatable</w:t>
+      </w:r>
+      <w:r>
+        <w:rPr>
+          <w:rFonts w:cs="Times New Roman"/>
+        </w:rPr>
+        <w:t xml:space="preserve">. </w:t>
+      </w:r>
+      <w:r>
+        <w:rPr>
+          <w:rFonts w:cs="Times New Roman"/>
+        </w:rPr>
+        <w:t>This means</w:t>
+      </w:r>
+      <w:r>
+        <w:rPr>
+          <w:rFonts w:cs="Times New Roman"/>
+        </w:rPr>
+        <w:t xml:space="preserve"> a newer ver</w:t>
+      </w:r>
+      <w:r>
+        <w:rPr>
+          <w:rFonts w:cs="Times New Roman"/>
+        </w:rPr>
+        <w:t>sion of the tileset has been deployed</w:t>
+      </w:r>
+      <w:r>
+        <w:rPr>
+          <w:rFonts w:cs="Times New Roman"/>
+        </w:rPr>
+        <w:t>, and can be re-downloaded.</w:t>
+      </w:r>
+    </w:p>
+    <w:p>
+      <w:pPr>
+        <w:pStyle w:val="normal0"/>
+        <w:rPr>
+          <w:rFonts w:cs="Times New Roman"/>
+        </w:rPr>
+      </w:pPr>
+      <w:r>
+        <w:rPr>
+          <w:rFonts w:cs="Times New Roman"/>
+        </w:rPr>
+        <w:t xml:space="preserve">Tilesets can also be deleted, simply by hitting the </w:t>
+      </w:r>
+      <w:r>
+        <w:rPr>
+          <w:rFonts w:cs="Times New Roman"/>
+          <w:b/>
+        </w:rPr>
+        <w:t>Trashcan</w:t>
+      </w:r>
+      <w:r>
+        <w:rPr>
+          <w:rFonts w:cs="Times New Roman"/>
+        </w:rPr>
+        <w:t xml:space="preserve"> icon (</w:t>
+      </w:r>
+      <w:r>
+        <w:rPr>
+          <w:noProof/>
+          <w:color w:val="auto"/>
+          <w:lang w:eastAsia="en-US"/>
+        </w:rPr>
+        <w:drawing>
+          <wp:inline distT="0" distB="0" distL="0" distR="0" wp14:anchorId="12ABEC55" wp14:editId="2C728306">
+            <wp:extent cx="313611" cy="278765"/>
+            <wp:effectExtent l="25400" t="25400" r="17145" b="26035"/>
+            <wp:docPr id="26" name="Picture 5"/>
+            <wp:cNvGraphicFramePr>
+              <a:graphicFrameLocks xmlns:a="http://schemas.openxmlformats.org/drawingml/2006/main" noChangeAspect="1"/>
+            </wp:cNvGraphicFramePr>
+            <a:graphic xmlns:a="http://schemas.openxmlformats.org/drawingml/2006/main">
+              <a:graphicData uri="http://schemas.openxmlformats.org/drawingml/2006/picture">
+                <pic:pic xmlns:pic="http://schemas.openxmlformats.org/drawingml/2006/picture">
+                  <pic:nvPicPr>
+                    <pic:cNvPr id="0" name="Picture 5"/>
+                    <pic:cNvPicPr>
+                      <a:picLocks noChangeAspect="1" noChangeArrowheads="1"/>
+                    </pic:cNvPicPr>
+                  </pic:nvPicPr>
+                  <pic:blipFill>
+                    <a:blip r:embed="rId32">
+                      <a:extLst>
+                        <a:ext uri="{28A0092B-C50C-407E-A947-70E740481C1C}">
+                          <a14:useLocalDpi xmlns:a14="http://schemas.microsoft.com/office/drawing/2010/main" val="0"/>
+                        </a:ext>
+                      </a:extLst>
+                    </a:blip>
+                    <a:srcRect/>
+                    <a:stretch>
+                      <a:fillRect/>
+                    </a:stretch>
+                  </pic:blipFill>
+                  <pic:spPr bwMode="auto">
+                    <a:xfrm>
+                      <a:off x="0" y="0"/>
+                      <a:ext cx="314898" cy="279909"/>
+                    </a:xfrm>
+                    <a:prstGeom prst="rect">
+                      <a:avLst/>
+                    </a:prstGeom>
+                    <a:noFill/>
+                    <a:ln>
+                      <a:solidFill>
+                        <a:schemeClr val="tx1"/>
+                      </a:solidFill>
+                    </a:ln>
+                  </pic:spPr>
+                </pic:pic>
+              </a:graphicData>
+            </a:graphic>
+          </wp:inline>
+        </w:drawing>
+      </w:r>
+      <w:r>
+        <w:rPr>
+          <w:rFonts w:cs="Times New Roman"/>
+        </w:rPr>
+        <w:t xml:space="preserve">). Selecting this will bring up an alert prompt, asking if you’re sure that you want to delete the Tileset. You can select </w:t>
+      </w:r>
+      <w:r>
+        <w:rPr>
+          <w:rFonts w:cs="Times New Roman"/>
+          <w:b/>
+        </w:rPr>
+        <w:t>Delete</w:t>
+      </w:r>
+      <w:r>
+        <w:rPr>
+          <w:rFonts w:cs="Times New Roman"/>
+        </w:rPr>
+        <w:t xml:space="preserve"> to delete the Tileset, or </w:t>
+      </w:r>
+      <w:r>
+        <w:rPr>
+          <w:rFonts w:cs="Times New Roman"/>
+          <w:b/>
+        </w:rPr>
+        <w:t>Cancel</w:t>
+      </w:r>
+      <w:r>
+        <w:rPr>
+          <w:rFonts w:cs="Times New Roman"/>
+        </w:rPr>
+        <w:t xml:space="preserve"> to abort the operation.</w:t>
+      </w:r>
+    </w:p>
+    <w:p>
+      <w:pPr>
+        <w:spacing w:before="240" w:after="120"/>
+        <w:rPr>
+          <w:b/>
+        </w:rPr>
+      </w:pPr>
+      <w:r>
+        <w:rPr>
+          <w:b/>
+        </w:rPr>
+        <w:t>Switching/Displaying Tilesets</w:t>
+      </w:r>
+    </w:p>
+    <w:p>
+      <w:pPr>
+        <w:pStyle w:val="normal0"/>
+      </w:pPr>
+      <w:r>
+        <w:t>Once you have at least one Tileset, it is possib</w:t>
+      </w:r>
+      <w:bookmarkStart w:id="0" w:name="_GoBack"/>
+      <w:bookmarkEnd w:id="0"/>
+      <w:r>
+        <w:t xml:space="preserve">le </w:t>
+      </w:r>
+      <w:r>
+        <w:t>to make it your background map.</w:t>
+      </w:r>
+      <w:r>
+        <w:t xml:space="preserve"> If you select the </w:t>
+      </w:r>
+      <w:r>
+        <w:rPr>
+          <w:b/>
+        </w:rPr>
+        <w:t xml:space="preserve">Layers </w:t>
+      </w:r>
+      <w:r>
+        <w:t>icon</w:t>
+      </w:r>
+      <w:r>
+        <w:t xml:space="preserve"> (</w:t>
+      </w:r>
+      <w:r>
+        <w:rPr>
+          <w:noProof/>
+          <w:lang w:eastAsia="en-US"/>
+        </w:rPr>
+        <w:drawing>
+          <wp:inline distT="0" distB="0" distL="0" distR="0" wp14:anchorId="772F37A3" wp14:editId="69B3803E">
+            <wp:extent cx="224790" cy="224790"/>
+            <wp:effectExtent l="25400" t="25400" r="29210" b="29210"/>
+            <wp:docPr id="30" name="Picture 2"/>
+            <wp:cNvGraphicFramePr>
+              <a:graphicFrameLocks xmlns:a="http://schemas.openxmlformats.org/drawingml/2006/main" noChangeAspect="1"/>
+            </wp:cNvGraphicFramePr>
+            <a:graphic xmlns:a="http://schemas.openxmlformats.org/drawingml/2006/main">
+              <a:graphicData uri="http://schemas.openxmlformats.org/drawingml/2006/picture">
+                <pic:pic xmlns:pic="http://schemas.openxmlformats.org/drawingml/2006/picture">
+                  <pic:nvPicPr>
+                    <pic:cNvPr id="0" name="Picture 2"/>
+                    <pic:cNvPicPr>
+                      <a:picLocks noChangeAspect="1" noChangeArrowheads="1"/>
+                    </pic:cNvPicPr>
+                  </pic:nvPicPr>
+                  <pic:blipFill>
+                    <a:blip r:embed="rId13">
+                      <a:extLst>
+                        <a:ext uri="{28A0092B-C50C-407E-A947-70E740481C1C}">
+                          <a14:useLocalDpi xmlns:a14="http://schemas.microsoft.com/office/drawing/2010/main" val="0"/>
+                        </a:ext>
+                      </a:extLst>
+                    </a:blip>
+                    <a:srcRect/>
+                    <a:stretch>
+                      <a:fillRect/>
+                    </a:stretch>
+                  </pic:blipFill>
+                  <pic:spPr bwMode="auto">
+                    <a:xfrm>
+                      <a:off x="0" y="0"/>
+                      <a:ext cx="224992" cy="224992"/>
+                    </a:xfrm>
+                    <a:prstGeom prst="rect">
+                      <a:avLst/>
+                    </a:prstGeom>
+                    <a:noFill/>
+                    <a:ln>
+                      <a:solidFill>
+                        <a:schemeClr val="tx1"/>
+                      </a:solidFill>
+                    </a:ln>
+                  </pic:spPr>
+                </pic:pic>
+              </a:graphicData>
+            </a:graphic>
+          </wp:inline>
+        </w:drawing>
+      </w:r>
+      <w:r>
+        <w:t>) on the top-left</w:t>
+      </w:r>
+      <w:r>
+        <w:t xml:space="preserve">, it will bring up the Layers menu, see </w:t>
+      </w:r>
+      <w:r>
+        <w:rPr>
+          <w:i/>
+        </w:rPr>
+        <w:t>Figure 4</w:t>
+      </w:r>
+      <w:r>
+        <w:t xml:space="preserve">. Once there, if you </w:t>
+      </w:r>
+      <w:r>
+        <w:rPr>
+          <w:b/>
+        </w:rPr>
+        <w:t>select</w:t>
+      </w:r>
+      <w:r>
+        <w:t xml:space="preserve"> your current Base Layer (defaulted to </w:t>
+      </w:r>
+      <w:r>
+        <w:rPr>
+          <w:rFonts w:ascii="Lucida Grande" w:hAnsi="Lucida Grande" w:cs="Lucida Grande"/>
+          <w:b/>
+        </w:rPr>
+        <w:t>©</w:t>
+      </w:r>
+      <w:r>
+        <w:rPr>
+          <w:rFonts w:ascii="Lucida Grande" w:hAnsi="Lucida Grande" w:cs="Lucida Grande"/>
+        </w:rPr>
+        <w:t xml:space="preserve"> </w:t>
+      </w:r>
+      <w:r>
+        <w:t xml:space="preserve">OpenStreetMap), a list of downloaded base layers and tilesets will be shown. You can select your preferred tileset, which will </w:t>
+      </w:r>
+      <w:r>
+        <w:t xml:space="preserve">switch the current base layer to it. Once ready, you can hit </w:t>
+      </w:r>
+      <w:r>
+        <w:rPr>
+          <w:b/>
+        </w:rPr>
+        <w:t xml:space="preserve">OK </w:t>
+      </w:r>
+      <w:r>
+        <w:t xml:space="preserve">to switch the base layer, or </w:t>
+      </w:r>
+      <w:r>
+        <w:rPr>
+          <w:b/>
+        </w:rPr>
+        <w:t>Cancel</w:t>
+      </w:r>
+      <w:r>
+        <w:t xml:space="preserve"> to back out to the previous menu.</w:t>
+      </w:r>
+    </w:p>
+    <w:p>
+      <w:pPr>
+        <w:pStyle w:val="normal0"/>
+      </w:pPr>
+      <w:r>
+        <w:t xml:space="preserve">Once </w:t>
+      </w:r>
+      <w:r>
+        <w:rPr>
+          <w:b/>
+        </w:rPr>
+        <w:t>OK</w:t>
+      </w:r>
+      <w:r>
+        <w:t xml:space="preserve"> is selected, Arbiter will sync the layer with the AOI, and all of the layer information with Arbiter. </w:t>
+      </w:r>
+      <w:r>
+        <w:t>Once finished, it will display your tileset in place of the previous background map.</w:t>
+      </w:r>
+    </w:p>
+    <w:p>
+      <w:pPr>
+        <w:pStyle w:val="normal0"/>
+      </w:pPr>
+    </w:p>
+    <w:p>
+      <w:pPr>
+        <w:pStyle w:val="normal0"/>
+        <w:rPr>
+          <w:b/>
+          <w:sz w:val="28"/>
+          <w:szCs w:val="28"/>
+        </w:rPr>
+      </w:pPr>
+    </w:p>
+    <w:p>
+      <w:pPr>
+        <w:pStyle w:val="normal0"/>
+        <w:rPr>
+          <w:b/>
+          <w:sz w:val="28"/>
+          <w:szCs w:val="28"/>
+        </w:rPr>
+      </w:pPr>
+      <w:r>
+        <w:rPr>
+          <w:b/>
+          <w:sz w:val="28"/>
+          <w:szCs w:val="28"/>
+        </w:rPr>
+        <w:t>Adjust Settings</w:t>
+      </w:r>
+    </w:p>
+    <w:p>
+      <w:pPr>
+        <w:pStyle w:val="normal0"/>
+      </w:pPr>
+      <w:r>
+        <w:t>Arbiter provides the capability to adjus</w:t>
+      </w:r>
+      <w:r>
+        <w:t xml:space="preserve">t or change many of the </w:t>
+      </w:r>
+      <w:r>
+        <w:t xml:space="preserve">settings to your project that you made initially. You may </w:t>
+      </w:r>
+      <w:r>
+        <w:t xml:space="preserve">make </w:t>
+      </w:r>
+      <w:r>
+        <w:t>change</w:t>
+      </w:r>
+      <w:r>
+        <w:t>s</w:t>
+      </w:r>
+      <w:r>
+        <w:t xml:space="preserve"> </w:t>
+      </w:r>
+      <w:r>
+        <w:t xml:space="preserve">to </w:t>
+      </w:r>
+      <w:r>
+        <w:t xml:space="preserve">the </w:t>
+      </w:r>
+      <w:r>
+        <w:t>server</w:t>
+      </w:r>
+      <w:r>
+        <w:t>,</w:t>
+      </w:r>
+      <w:r>
+        <w:t xml:space="preserve"> </w:t>
+      </w:r>
+      <w:r>
+        <w:t>layers</w:t>
+      </w:r>
+      <w:r>
+        <w:t>, and AOI</w:t>
+      </w:r>
+      <w:r>
+        <w:t xml:space="preserve">. </w:t>
+      </w:r>
+      <w:r>
+        <w:t xml:space="preserve">You may also create a new project at any time. </w:t>
+      </w:r>
+      <w:r>
+        <w:t xml:space="preserve">It is important to note that </w:t>
+      </w:r>
+      <w:r>
+        <w:t xml:space="preserve">all </w:t>
+      </w:r>
+      <w:r>
+        <w:t xml:space="preserve">of these changes </w:t>
+      </w:r>
+      <w:r>
+        <w:t xml:space="preserve">and adjustments </w:t>
+      </w:r>
+      <w:r>
+        <w:t xml:space="preserve">require that your mobile device be in a connected state to your data server. </w:t>
+      </w:r>
+    </w:p>
+    <w:p>
+      <w:pPr>
+        <w:spacing w:before="240" w:after="120"/>
+        <w:rPr>
+          <w:b/>
+        </w:rPr>
+      </w:pPr>
+      <w:r>
+        <w:rPr>
+          <w:b/>
+        </w:rPr>
+        <w:t>Adjustments to</w:t>
+      </w:r>
+      <w:r>
+        <w:rPr>
+          <w:b/>
+        </w:rPr>
+        <w:t xml:space="preserve"> the </w:t>
+      </w:r>
+      <w:r>
+        <w:rPr>
+          <w:b/>
+        </w:rPr>
+        <w:t>Server</w:t>
+      </w:r>
+    </w:p>
+    <w:p>
+      <w:pPr>
+        <w:pStyle w:val="normal0"/>
+        <w:rPr>
+          <w:color w:val="auto"/>
+        </w:rPr>
+      </w:pPr>
+      <w:r>
+        <w:rPr>
+          <w:color w:val="auto"/>
+        </w:rPr>
+        <w:t xml:space="preserve">During normal operation, it may be necessary to change to another server. This would be the case if you </w:t>
+      </w:r>
+      <w:r>
+        <w:rPr>
+          <w:color w:val="auto"/>
+        </w:rPr>
+        <w:t xml:space="preserve">need to switch to </w:t>
+      </w:r>
+      <w:r>
+        <w:rPr>
+          <w:color w:val="auto"/>
+        </w:rPr>
+        <w:t xml:space="preserve">data </w:t>
+      </w:r>
+      <w:r>
+        <w:rPr>
+          <w:color w:val="auto"/>
+        </w:rPr>
+        <w:t>l</w:t>
+      </w:r>
+      <w:r>
+        <w:rPr>
+          <w:color w:val="auto"/>
+        </w:rPr>
+        <w:t>ayers that are on a different</w:t>
+      </w:r>
+      <w:r>
+        <w:rPr>
+          <w:color w:val="auto"/>
+        </w:rPr>
+        <w:t xml:space="preserve"> server</w:t>
+      </w:r>
+      <w:r>
+        <w:rPr>
+          <w:color w:val="auto"/>
+        </w:rPr>
+        <w:t xml:space="preserve">. </w:t>
+      </w:r>
+    </w:p>
+    <w:p>
+      <w:pPr>
+        <w:pStyle w:val="normal0"/>
+        <w:rPr>
+          <w:color w:val="auto"/>
+        </w:rPr>
+      </w:pPr>
+      <w:r>
+        <w:rPr>
+          <w:color w:val="auto"/>
+        </w:rPr>
+        <w:t xml:space="preserve">To change </w:t>
+      </w:r>
+      <w:r>
+        <w:rPr>
+          <w:color w:val="auto"/>
+        </w:rPr>
+        <w:t>or add a different Server</w:t>
+      </w:r>
+      <w:r>
+        <w:rPr>
+          <w:color w:val="auto"/>
+        </w:rPr>
+        <w:t xml:space="preserve">, </w:t>
+      </w:r>
+      <w:r>
+        <w:rPr>
+          <w:color w:val="auto"/>
+        </w:rPr>
+        <w:t xml:space="preserve">select the </w:t>
+      </w:r>
+      <w:r>
+        <w:rPr>
+          <w:b/>
+          <w:color w:val="auto"/>
+        </w:rPr>
+        <w:t>Settings</w:t>
+      </w:r>
+      <w:r>
+        <w:rPr>
+          <w:color w:val="auto"/>
+        </w:rPr>
+        <w:t xml:space="preserve"> icon </w:t>
+      </w:r>
+      <w:r>
+        <w:rPr>
+          <w:noProof/>
+          <w:color w:val="auto"/>
+          <w:lang w:eastAsia="en-US"/>
+        </w:rPr>
+        <w:drawing>
+          <wp:inline distT="0" distB="0" distL="0" distR="0" wp14:anchorId="04D16E13" wp14:editId="71789422">
+            <wp:extent cx="274320" cy="274320"/>
+            <wp:effectExtent l="0" t="0" r="5080" b="5080"/>
+            <wp:docPr id="2" name="Picture 6"/>
+            <wp:cNvGraphicFramePr>
+              <a:graphicFrameLocks xmlns:a="http://schemas.openxmlformats.org/drawingml/2006/main" noChangeAspect="1"/>
+            </wp:cNvGraphicFramePr>
+            <a:graphic xmlns:a="http://schemas.openxmlformats.org/drawingml/2006/main">
+              <a:graphicData uri="http://schemas.openxmlformats.org/drawingml/2006/picture">
+                <pic:pic xmlns:pic="http://schemas.openxmlformats.org/drawingml/2006/picture">
+                  <pic:nvPicPr>
+                    <pic:cNvPr id="0" name="Picture 6"/>
+                    <pic:cNvPicPr>
+                      <a:picLocks noChangeAspect="1" noChangeArrowheads="1"/>
+                    </pic:cNvPicPr>
+                  </pic:nvPicPr>
+                  <pic:blipFill>
+                    <a:blip r:embed="rId30">
+                      <a:extLst>
+                        <a:ext uri="{28A0092B-C50C-407E-A947-70E740481C1C}">
+                          <a14:useLocalDpi xmlns:a14="http://schemas.microsoft.com/office/drawing/2010/main" val="0"/>
+                        </a:ext>
+                      </a:extLst>
+                    </a:blip>
+                    <a:srcRect/>
+                    <a:stretch>
+                      <a:fillRect/>
+                    </a:stretch>
+                  </pic:blipFill>
+                  <pic:spPr bwMode="auto">
+                    <a:xfrm>
+                      <a:off x="0" y="0"/>
+                      <a:ext cx="274320" cy="274320"/>
+                    </a:xfrm>
+                    <a:prstGeom prst="rect">
+                      <a:avLst/>
+                    </a:prstGeom>
+                    <a:noFill/>
+                    <a:ln>
+                      <a:noFill/>
+                    </a:ln>
+                  </pic:spPr>
+                </pic:pic>
+              </a:graphicData>
+            </a:graphic>
+          </wp:inline>
+        </w:drawing>
+      </w:r>
+      <w:r>
+        <w:rPr>
           <w:color w:val="auto"/>
         </w:rPr>
         <w:t>and</w:t>
@@ -8942,7 +10023,7 @@
                     </pic:cNvPicPr>
                   </pic:nvPicPr>
                   <pic:blipFill>
-                    <a:blip r:embed="rId30">
+                    <a:blip r:embed="rId33">
                       <a:extLst>
                         <a:ext uri="{28A0092B-C50C-407E-A947-70E740481C1C}">
                           <a14:useLocalDpi xmlns:a14="http://schemas.microsoft.com/office/drawing/2010/main" val="0"/>
@@ -9019,7 +10100,7 @@
                     </pic:cNvPicPr>
                   </pic:nvPicPr>
                   <pic:blipFill>
-                    <a:blip r:embed="rId31">
+                    <a:blip r:embed="rId34">
                       <a:extLst>
                         <a:ext uri="{28A0092B-C50C-407E-A947-70E740481C1C}">
                           <a14:useLocalDpi xmlns:a14="http://schemas.microsoft.com/office/drawing/2010/main" val="0"/>
@@ -9137,7 +10218,7 @@
           <w:i/>
           <w:color w:val="auto"/>
         </w:rPr>
-        <w:t>0</w:t>
+        <w:t>1</w:t>
       </w:r>
       <w:r>
         <w:rPr>
@@ -9237,7 +10318,7 @@
                                 <w:sz w:val="22"/>
                                 <w:szCs w:val="22"/>
                               </w:rPr>
-                              <w:t>10</w:t>
+                              <w:t>11</w:t>
                             </w:r>
                           </w:p>
                         </w:txbxContent>
@@ -9259,7 +10340,7 @@
           </mc:Choice>
           <mc:Fallback>
             <w:pict>
-              <v:shape id="Text Box 16" o:spid="_x0000_s1035" type="#_x0000_t202" style="position:absolute;margin-left:-226.55pt;margin-top:58.95pt;width:214.4pt;height:20.9pt;z-index:251729920;visibility:visible;mso-wrap-style:square;mso-width-percent:0;mso-wrap-distance-left:9pt;mso-wrap-distance-top:0;mso-wrap-distance-right:9pt;mso-wrap-distance-bottom:0;mso-position-horizontal:absolute;mso-position-horizontal-relative:text;mso-position-vertical:absolute;mso-position-vertical-relative:text;mso-width-percent:0;mso-width-relative:margin;v-text-anchor:top" o:gfxdata="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" stroked="f">
+              <v:shape id="Text Box 16" o:spid="_x0000_s1036" type="#_x0000_t202" style="position:absolute;margin-left:-226.55pt;margin-top:58.95pt;width:214.4pt;height:20.9pt;z-index:251729920;visibility:visible;mso-wrap-style:square;mso-width-percent:0;mso-wrap-distance-left:9pt;mso-wrap-distance-top:0;mso-wrap-distance-right:9pt;mso-wrap-distance-bottom:0;mso-position-horizontal:absolute;mso-position-horizontal-relative:text;mso-position-vertical:absolute;mso-position-vertical-relative:text;mso-width-percent:0;mso-width-relative:margin;v-text-anchor:top" o:gfxdata="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" stroked="f">
                 <v:textbox inset="0,0,0,0">
                   <w:txbxContent>
                     <w:p>
@@ -9290,7 +10371,7 @@
                           <w:sz w:val="22"/>
                           <w:szCs w:val="22"/>
                         </w:rPr>
-                        <w:t>10</w:t>
+                        <w:t>11</w:t>
                       </w:r>
                     </w:p>
                   </w:txbxContent>
@@ -9446,7 +10527,21 @@
         <w:rPr>
           <w:color w:val="auto"/>
         </w:rPr>
-        <w:t xml:space="preserve">From the Servers panel, you can also modify or remove an existing server. To modify an existing server, select the server name from the list then edit the information about that server from the Add Server panel. </w:t>
+        <w:t xml:space="preserve">From the Servers panel, you can also modify or remove </w:t>
+      </w:r>
+      <w:proofErr w:type="gramStart"/>
+      <w:r>
+        <w:rPr>
+          <w:color w:val="auto"/>
+        </w:rPr>
+        <w:t>an</w:t>
+      </w:r>
+      <w:proofErr w:type="gramEnd"/>
+      <w:r>
+        <w:rPr>
+          <w:color w:val="auto"/>
+        </w:rPr>
+        <w:t xml:space="preserve"> existing server. To modify an existing server, select the server name from the list then edit the information about that server from the Add Server panel. </w:t>
       </w:r>
     </w:p>
     <w:p>
@@ -10079,7 +11174,7 @@
                     </pic:cNvPicPr>
                   </pic:nvPicPr>
                   <pic:blipFill>
-                    <a:blip r:embed="rId33">
+                    <a:blip r:embed="rId35">
                       <a:extLst>
                         <a:ext uri="{28A0092B-C50C-407E-A947-70E740481C1C}">
                           <a14:useLocalDpi xmlns:a14="http://schemas.microsoft.com/office/drawing/2010/main" val="0"/>
@@ -10538,19 +11633,7 @@
         <w:rPr>
           <w:color w:val="auto"/>
         </w:rPr>
-        <w:t xml:space="preserve">, Arbiter downloads the new </w:t>
-      </w:r>
-      <w:r>
-        <w:rPr>
-          <w:color w:val="auto"/>
-        </w:rPr>
-        <w:t xml:space="preserve">map </w:t>
-      </w:r>
-      <w:r>
-        <w:rPr>
-          <w:color w:val="auto"/>
-        </w:rPr>
-        <w:t xml:space="preserve">tiles and syncs your data layers again. </w:t>
+        <w:t xml:space="preserve">, Arbiter syncs your data layers again. </w:t>
       </w:r>
     </w:p>
     <w:p>
@@ -10606,7 +11689,7 @@
                     </pic:cNvPicPr>
                   </pic:nvPicPr>
                   <pic:blipFill>
-                    <a:blip r:embed="rId34">
+                    <a:blip r:embed="rId36">
                       <a:extLst>
                         <a:ext uri="{28A0092B-C50C-407E-A947-70E740481C1C}">
                           <a14:useLocalDpi xmlns:a14="http://schemas.microsoft.com/office/drawing/2010/main" val="0"/>
@@ -10805,7 +11888,7 @@
           <w:i/>
           <w:color w:val="auto"/>
         </w:rPr>
-        <w:t>1</w:t>
+        <w:t>2</w:t>
       </w:r>
       <w:r>
         <w:rPr>
@@ -10905,7 +11988,7 @@
                                 <w:sz w:val="22"/>
                                 <w:szCs w:val="22"/>
                               </w:rPr>
-                              <w:t>11</w:t>
+                              <w:t>12</w:t>
                             </w:r>
                           </w:p>
                         </w:txbxContent>
@@ -10927,7 +12010,7 @@
           </mc:Choice>
           <mc:Fallback>
             <w:pict>
-              <v:shape id="Text Box 29" o:spid="_x0000_s1036" type="#_x0000_t202" style="position:absolute;margin-left:-226.95pt;margin-top:49.25pt;width:3in;height:20.9pt;z-index:251737088;visibility:visible;mso-wrap-style:square;mso-width-percent:0;mso-wrap-distance-left:9pt;mso-wrap-distance-top:0;mso-wrap-distance-right:9pt;mso-wrap-distance-bottom:0;mso-position-horizontal:absolute;mso-position-horizontal-relative:text;mso-position-vertical:absolute;mso-position-vertical-relative:text;mso-width-percent:0;mso-width-relative:margin;v-text-anchor:top" o:gfxdata="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" stroked="f">
+              <v:shape id="Text Box 29" o:spid="_x0000_s1037" type="#_x0000_t202" style="position:absolute;margin-left:-226.95pt;margin-top:49.25pt;width:3in;height:20.9pt;z-index:251737088;visibility:visible;mso-wrap-style:square;mso-width-percent:0;mso-wrap-distance-left:9pt;mso-wrap-distance-top:0;mso-wrap-distance-right:9pt;mso-wrap-distance-bottom:0;mso-position-horizontal:absolute;mso-position-horizontal-relative:text;mso-position-vertical:absolute;mso-position-vertical-relative:text;mso-width-percent:0;mso-width-relative:margin;v-text-anchor:top" o:gfxdata="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" stroked="f">
                 <v:textbox inset="0,0,0,0">
                   <w:txbxContent>
                     <w:p>
@@ -10958,7 +12041,7 @@
                           <w:sz w:val="22"/>
                           <w:szCs w:val="22"/>
                         </w:rPr>
-                        <w:t>11</w:t>
+                        <w:t>12</w:t>
                       </w:r>
                     </w:p>
                   </w:txbxContent>
@@ -11205,8 +12288,6 @@
         </w:rPr>
         <w:t xml:space="preserve"> panel. </w:t>
       </w:r>
-      <w:bookmarkStart w:id="0" w:name="_GoBack"/>
-      <w:bookmarkEnd w:id="0"/>
       <w:r>
         <w:rPr>
           <w:color w:val="auto"/>
@@ -11427,7 +12508,7 @@
                     </pic:cNvPicPr>
                   </pic:nvPicPr>
                   <pic:blipFill>
-                    <a:blip r:embed="rId35">
+                    <a:blip r:embed="rId37">
                       <a:extLst>
                         <a:ext uri="{28A0092B-C50C-407E-A947-70E740481C1C}">
                           <a14:useLocalDpi xmlns:a14="http://schemas.microsoft.com/office/drawing/2010/main" val="0"/>
@@ -11612,8 +12693,8 @@
       </w:r>
     </w:p>
     <w:sectPr>
-      <w:headerReference w:type="default" r:id="rId36"/>
-      <w:footerReference w:type="default" r:id="rId37"/>
+      <w:headerReference w:type="default" r:id="rId38"/>
+      <w:footerReference w:type="default" r:id="rId39"/>
       <w:pgSz w:w="12240" w:h="15840"/>
       <w:pgMar w:top="1080" w:right="1080" w:bottom="1080" w:left="1080" w:header="720" w:footer="720" w:gutter="0"/>
       <w:cols w:space="720"/>
@@ -11662,7 +12743,7 @@
       <w:rPr>
         <w:noProof/>
       </w:rPr>
-      <w:t>2</w:t>
+      <w:t>10</w:t>
     </w:r>
     <w:r>
       <w:fldChar w:fldCharType="end"/>
@@ -14890,7 +15971,7 @@
 </file>
 
 <file path=customXml/itemProps1.xml><?xml version="1.0" encoding="utf-8"?>
-<ds:datastoreItem xmlns:ds="http://schemas.openxmlformats.org/officeDocument/2006/customXml" ds:itemID="{486FCA11-EF35-EC48-B0CF-D0902E709DF9}">
+<ds:datastoreItem xmlns:ds="http://schemas.openxmlformats.org/officeDocument/2006/customXml" ds:itemID="{8B5209D5-17DA-7240-B901-BB6B2BF5FA82}">
   <ds:schemaRefs>
     <ds:schemaRef ds:uri="http://schemas.openxmlformats.org/officeDocument/2006/bibliography"/>
   </ds:schemaRefs>

</xml_diff>